<commit_message>
adjusted task 1 and now the support special request bools should be correct. fixed the issue with task 8 boarding gate forgot what it is though
</commit_message>
<xml_diff>
--- a/PRG2 Oct2024 Assignment_v3.docx
+++ b/PRG2 Oct2024 Assignment_v3.docx
@@ -9525,6 +9525,7 @@
           <w:i/>
           <w:sz w:val="22"/>
           <w:szCs w:val="22"/>
+          <w:highlight w:val="yellow"/>
         </w:rPr>
         <w:t xml:space="preserve">prompt </w:t>
       </w:r>
@@ -9534,6 +9535,7 @@
           <w:i/>
           <w:sz w:val="22"/>
           <w:szCs w:val="22"/>
+          <w:highlight w:val="yellow"/>
         </w:rPr>
         <w:t xml:space="preserve">the </w:t>
       </w:r>
@@ -9543,6 +9545,7 @@
           <w:i/>
           <w:sz w:val="22"/>
           <w:szCs w:val="22"/>
+          <w:highlight w:val="yellow"/>
         </w:rPr>
         <w:t xml:space="preserve">user </w:t>
       </w:r>
@@ -9552,6 +9555,7 @@
           <w:i/>
           <w:sz w:val="22"/>
           <w:szCs w:val="22"/>
+          <w:highlight w:val="yellow"/>
         </w:rPr>
         <w:t>for</w:t>
       </w:r>
@@ -9561,6 +9565,7 @@
           <w:i/>
           <w:sz w:val="22"/>
           <w:szCs w:val="22"/>
+          <w:highlight w:val="yellow"/>
         </w:rPr>
         <w:t xml:space="preserve"> the</w:t>
       </w:r>
@@ -9570,6 +9575,7 @@
           <w:i/>
           <w:sz w:val="22"/>
           <w:szCs w:val="22"/>
+          <w:highlight w:val="yellow"/>
         </w:rPr>
         <w:t xml:space="preserve"> </w:t>
       </w:r>
@@ -9579,6 +9585,7 @@
           <w:i/>
           <w:sz w:val="22"/>
           <w:szCs w:val="22"/>
+          <w:highlight w:val="yellow"/>
         </w:rPr>
         <w:t>Flight Number</w:t>
       </w:r>
@@ -9598,14 +9605,16 @@
           <w:i/>
           <w:sz w:val="22"/>
           <w:szCs w:val="22"/>
-        </w:rPr>
-      </w:pPr>
-      <w:r>
-        <w:rPr>
-          <w:rFonts w:asciiTheme="minorHAnsi" w:hAnsiTheme="minorHAnsi" w:cs="Arial"/>
-          <w:i/>
-          <w:sz w:val="22"/>
-          <w:szCs w:val="22"/>
+          <w:highlight w:val="yellow"/>
+        </w:rPr>
+      </w:pPr>
+      <w:r>
+        <w:rPr>
+          <w:rFonts w:asciiTheme="minorHAnsi" w:hAnsiTheme="minorHAnsi" w:cs="Arial"/>
+          <w:i/>
+          <w:sz w:val="22"/>
+          <w:szCs w:val="22"/>
+          <w:highlight w:val="yellow"/>
         </w:rPr>
         <w:t xml:space="preserve">display the basic information of the selected </w:t>
       </w:r>
@@ -9615,6 +9624,7 @@
           <w:i/>
           <w:sz w:val="22"/>
           <w:szCs w:val="22"/>
+          <w:highlight w:val="yellow"/>
         </w:rPr>
         <w:t>F</w:t>
       </w:r>
@@ -9624,6 +9634,7 @@
           <w:i/>
           <w:sz w:val="22"/>
           <w:szCs w:val="22"/>
+          <w:highlight w:val="yellow"/>
         </w:rPr>
         <w:t>light</w:t>
       </w:r>
@@ -9633,8 +9644,19 @@
           <w:i/>
           <w:sz w:val="22"/>
           <w:szCs w:val="22"/>
+          <w:highlight w:val="yellow"/>
         </w:rPr>
         <w:t>, including the Special Request Code (if any)</w:t>
+      </w:r>
+      <w:r>
+        <w:rPr>
+          <w:rFonts w:asciiTheme="minorHAnsi" w:hAnsiTheme="minorHAnsi" w:cs="Arial"/>
+          <w:i/>
+          <w:sz w:val="22"/>
+          <w:szCs w:val="22"/>
+          <w:highlight w:val="yellow"/>
+        </w:rPr>
+        <w:tab/>
       </w:r>
     </w:p>
     <w:p>
@@ -9652,14 +9674,16 @@
           <w:i/>
           <w:sz w:val="22"/>
           <w:szCs w:val="22"/>
-        </w:rPr>
-      </w:pPr>
-      <w:r>
-        <w:rPr>
-          <w:rFonts w:asciiTheme="minorHAnsi" w:hAnsiTheme="minorHAnsi" w:cs="Arial"/>
-          <w:i/>
-          <w:sz w:val="22"/>
-          <w:szCs w:val="22"/>
+          <w:highlight w:val="yellow"/>
+        </w:rPr>
+      </w:pPr>
+      <w:r>
+        <w:rPr>
+          <w:rFonts w:asciiTheme="minorHAnsi" w:hAnsiTheme="minorHAnsi" w:cs="Arial"/>
+          <w:i/>
+          <w:sz w:val="22"/>
+          <w:szCs w:val="22"/>
+          <w:highlight w:val="yellow"/>
         </w:rPr>
         <w:t>prompt the user for the Boarding Gate</w:t>
       </w:r>
@@ -9679,23 +9703,36 @@
           <w:i/>
           <w:sz w:val="22"/>
           <w:szCs w:val="22"/>
-        </w:rPr>
-      </w:pPr>
-      <w:r>
-        <w:rPr>
-          <w:rFonts w:asciiTheme="minorHAnsi" w:hAnsiTheme="minorHAnsi" w:cs="Arial"/>
-          <w:i/>
-          <w:sz w:val="22"/>
-          <w:szCs w:val="22"/>
-        </w:rPr>
-        <w:t>check that the selected Boarding Gate is not assigned to another Flight</w:t>
-      </w:r>
-      <w:r>
-        <w:rPr>
-          <w:rFonts w:asciiTheme="minorHAnsi" w:hAnsiTheme="minorHAnsi" w:cs="Arial"/>
-          <w:i/>
-          <w:sz w:val="22"/>
-          <w:szCs w:val="22"/>
+          <w:highlight w:val="yellow"/>
+        </w:rPr>
+      </w:pPr>
+      <w:r>
+        <w:rPr>
+          <w:rFonts w:asciiTheme="minorHAnsi" w:hAnsiTheme="minorHAnsi" w:cs="Arial"/>
+          <w:i/>
+          <w:sz w:val="22"/>
+          <w:szCs w:val="22"/>
+          <w:highlight w:val="yellow"/>
+        </w:rPr>
+        <w:t xml:space="preserve">check that the selected Boarding Gate is not assigned to another </w:t>
+      </w:r>
+      <w:r>
+        <w:rPr>
+          <w:rFonts w:asciiTheme="minorHAnsi" w:hAnsiTheme="minorHAnsi" w:cs="Arial"/>
+          <w:i/>
+          <w:sz w:val="22"/>
+          <w:szCs w:val="22"/>
+          <w:highlight w:val="yellow"/>
+        </w:rPr>
+        <w:t>Flight</w:t>
+      </w:r>
+      <w:r>
+        <w:rPr>
+          <w:rFonts w:asciiTheme="minorHAnsi" w:hAnsiTheme="minorHAnsi" w:cs="Arial"/>
+          <w:i/>
+          <w:sz w:val="22"/>
+          <w:szCs w:val="22"/>
+          <w:highlight w:val="yellow"/>
         </w:rPr>
         <w:t xml:space="preserve"> (</w:t>
       </w:r>
@@ -9705,6 +9742,7 @@
           <w:i/>
           <w:sz w:val="22"/>
           <w:szCs w:val="22"/>
+          <w:highlight w:val="yellow"/>
         </w:rPr>
         <w:t>Note: F</w:t>
       </w:r>
@@ -9714,6 +9752,7 @@
           <w:i/>
           <w:sz w:val="22"/>
           <w:szCs w:val="22"/>
+          <w:highlight w:val="yellow"/>
         </w:rPr>
         <w:t>or Basic Features, there is no need to validate if the Special Request Codes between Flights and Boarding Gates match)</w:t>
       </w:r>
@@ -9732,14 +9771,16 @@
           <w:i/>
           <w:sz w:val="22"/>
           <w:szCs w:val="22"/>
-        </w:rPr>
-      </w:pPr>
-      <w:r>
-        <w:rPr>
-          <w:rFonts w:asciiTheme="minorHAnsi" w:hAnsiTheme="minorHAnsi" w:cs="Arial"/>
-          <w:i/>
-          <w:sz w:val="22"/>
-          <w:szCs w:val="22"/>
+          <w:highlight w:val="yellow"/>
+        </w:rPr>
+      </w:pPr>
+      <w:r>
+        <w:rPr>
+          <w:rFonts w:asciiTheme="minorHAnsi" w:hAnsiTheme="minorHAnsi" w:cs="Arial"/>
+          <w:i/>
+          <w:sz w:val="22"/>
+          <w:szCs w:val="22"/>
+          <w:highlight w:val="yellow"/>
         </w:rPr>
         <w:t>if the Boarding Gate selected is already assigned</w:t>
       </w:r>
@@ -9749,6 +9790,7 @@
           <w:i/>
           <w:sz w:val="22"/>
           <w:szCs w:val="22"/>
+          <w:highlight w:val="yellow"/>
         </w:rPr>
         <w:t xml:space="preserve"> to another flight</w:t>
       </w:r>
@@ -9758,6 +9800,7 @@
           <w:i/>
           <w:sz w:val="22"/>
           <w:szCs w:val="22"/>
+          <w:highlight w:val="yellow"/>
         </w:rPr>
         <w:t>, display a message that the Boarding Gate is already assigned</w:t>
       </w:r>
@@ -9767,6 +9810,7 @@
           <w:i/>
           <w:sz w:val="22"/>
           <w:szCs w:val="22"/>
+          <w:highlight w:val="yellow"/>
         </w:rPr>
         <w:t xml:space="preserve"> and </w:t>
       </w:r>
@@ -9776,6 +9820,7 @@
           <w:i/>
           <w:sz w:val="22"/>
           <w:szCs w:val="22"/>
+          <w:highlight w:val="yellow"/>
         </w:rPr>
         <w:t>repeat the previous step</w:t>
       </w:r>
@@ -9795,14 +9840,16 @@
           <w:i/>
           <w:sz w:val="22"/>
           <w:szCs w:val="22"/>
-        </w:rPr>
-      </w:pPr>
-      <w:r>
-        <w:rPr>
-          <w:rFonts w:asciiTheme="minorHAnsi" w:hAnsiTheme="minorHAnsi" w:cs="Arial"/>
-          <w:i/>
-          <w:sz w:val="22"/>
-          <w:szCs w:val="22"/>
+          <w:highlight w:val="yellow"/>
+        </w:rPr>
+      </w:pPr>
+      <w:r>
+        <w:rPr>
+          <w:rFonts w:asciiTheme="minorHAnsi" w:hAnsiTheme="minorHAnsi" w:cs="Arial"/>
+          <w:i/>
+          <w:sz w:val="22"/>
+          <w:szCs w:val="22"/>
+          <w:highlight w:val="yellow"/>
         </w:rPr>
         <w:t xml:space="preserve">display the </w:t>
       </w:r>
@@ -9812,6 +9859,7 @@
           <w:i/>
           <w:sz w:val="22"/>
           <w:szCs w:val="22"/>
+          <w:highlight w:val="yellow"/>
         </w:rPr>
         <w:t xml:space="preserve">basic information of the selected </w:t>
       </w:r>
@@ -9821,6 +9869,7 @@
           <w:i/>
           <w:sz w:val="22"/>
           <w:szCs w:val="22"/>
+          <w:highlight w:val="yellow"/>
         </w:rPr>
         <w:t>F</w:t>
       </w:r>
@@ -9830,6 +9879,7 @@
           <w:i/>
           <w:sz w:val="22"/>
           <w:szCs w:val="22"/>
+          <w:highlight w:val="yellow"/>
         </w:rPr>
         <w:t>light, Special Request Code (if any), and Boarding Gate entered</w:t>
       </w:r>
@@ -9849,14 +9899,16 @@
           <w:i/>
           <w:sz w:val="22"/>
           <w:szCs w:val="22"/>
-        </w:rPr>
-      </w:pPr>
-      <w:r>
-        <w:rPr>
-          <w:rFonts w:asciiTheme="minorHAnsi" w:hAnsiTheme="minorHAnsi" w:cs="Arial"/>
-          <w:i/>
-          <w:sz w:val="22"/>
-          <w:szCs w:val="22"/>
+          <w:highlight w:val="yellow"/>
+        </w:rPr>
+      </w:pPr>
+      <w:r>
+        <w:rPr>
+          <w:rFonts w:asciiTheme="minorHAnsi" w:hAnsiTheme="minorHAnsi" w:cs="Arial"/>
+          <w:i/>
+          <w:sz w:val="22"/>
+          <w:szCs w:val="22"/>
+          <w:highlight w:val="yellow"/>
         </w:rPr>
         <w:t>prompt the user if they would like to update the Status of the Flight, with a new Status</w:t>
       </w:r>
@@ -9866,6 +9918,7 @@
           <w:i/>
           <w:sz w:val="22"/>
           <w:szCs w:val="22"/>
+          <w:highlight w:val="yellow"/>
         </w:rPr>
         <w:t xml:space="preserve"> of any of the following options: “Delayed”, “Boarding”</w:t>
       </w:r>
@@ -9875,6 +9928,7 @@
           <w:i/>
           <w:sz w:val="22"/>
           <w:szCs w:val="22"/>
+          <w:highlight w:val="yellow"/>
         </w:rPr>
         <w:t>,</w:t>
       </w:r>
@@ -9884,6 +9938,7 @@
           <w:i/>
           <w:sz w:val="22"/>
           <w:szCs w:val="22"/>
+          <w:highlight w:val="yellow"/>
         </w:rPr>
         <w:t xml:space="preserve"> or “On Time”</w:t>
       </w:r>
@@ -9893,6 +9948,7 @@
           <w:i/>
           <w:sz w:val="22"/>
           <w:szCs w:val="22"/>
+          <w:highlight w:val="yellow"/>
         </w:rPr>
         <w:t xml:space="preserve"> </w:t>
       </w:r>
@@ -9902,6 +9958,7 @@
           <w:i/>
           <w:sz w:val="22"/>
           <w:szCs w:val="22"/>
+          <w:highlight w:val="yellow"/>
           <w:lang w:eastAsia="zh-CN"/>
         </w:rPr>
         <w:t>[Y] or set the Status of the Flight to</w:t>
@@ -9912,6 +9969,7 @@
           <w:i/>
           <w:sz w:val="22"/>
           <w:szCs w:val="22"/>
+          <w:highlight w:val="yellow"/>
           <w:lang w:eastAsia="zh-CN"/>
         </w:rPr>
         <w:t xml:space="preserve"> the default of</w:t>
@@ -9922,6 +9980,7 @@
           <w:i/>
           <w:sz w:val="22"/>
           <w:szCs w:val="22"/>
+          <w:highlight w:val="yellow"/>
           <w:lang w:eastAsia="zh-CN"/>
         </w:rPr>
         <w:t xml:space="preserve"> “On Time” and continue to the next step if [N]</w:t>
@@ -9942,14 +10001,16 @@
           <w:i/>
           <w:sz w:val="22"/>
           <w:szCs w:val="22"/>
-        </w:rPr>
-      </w:pPr>
-      <w:r>
-        <w:rPr>
-          <w:rFonts w:asciiTheme="minorHAnsi" w:hAnsiTheme="minorHAnsi" w:cs="Arial"/>
-          <w:i/>
-          <w:sz w:val="22"/>
-          <w:szCs w:val="22"/>
+          <w:highlight w:val="yellow"/>
+        </w:rPr>
+      </w:pPr>
+      <w:r>
+        <w:rPr>
+          <w:rFonts w:asciiTheme="minorHAnsi" w:hAnsiTheme="minorHAnsi" w:cs="Arial"/>
+          <w:i/>
+          <w:sz w:val="22"/>
+          <w:szCs w:val="22"/>
+          <w:highlight w:val="yellow"/>
         </w:rPr>
         <w:t xml:space="preserve">display </w:t>
       </w:r>
@@ -9959,6 +10020,7 @@
           <w:i/>
           <w:sz w:val="22"/>
           <w:szCs w:val="22"/>
+          <w:highlight w:val="yellow"/>
         </w:rPr>
         <w:t xml:space="preserve">a message to indicate </w:t>
       </w:r>
@@ -9968,6 +10030,7 @@
           <w:i/>
           <w:sz w:val="22"/>
           <w:szCs w:val="22"/>
+          <w:highlight w:val="yellow"/>
         </w:rPr>
         <w:t xml:space="preserve">a </w:t>
       </w:r>
@@ -9977,6 +10040,7 @@
           <w:i/>
           <w:sz w:val="22"/>
           <w:szCs w:val="22"/>
+          <w:highlight w:val="yellow"/>
         </w:rPr>
         <w:t>successful</w:t>
       </w:r>
@@ -9986,6 +10050,7 @@
           <w:i/>
           <w:sz w:val="22"/>
           <w:szCs w:val="22"/>
+          <w:highlight w:val="yellow"/>
         </w:rPr>
         <w:t xml:space="preserve"> Boarding Gate assignment</w:t>
       </w:r>
@@ -26576,6 +26641,29 @@
 </file>
 
 <file path=customXml/item1.xml><?xml version="1.0" encoding="utf-8"?>
+<p:properties xmlns:p="http://schemas.microsoft.com/office/2006/metadata/properties" xmlns:xsi="http://www.w3.org/2001/XMLSchema-instance" xmlns:pc="http://schemas.microsoft.com/office/infopath/2007/PartnerControls">
+  <documentManagement>
+    <_ip_UnifiedCompliancePolicyUIAction xmlns="http://schemas.microsoft.com/sharepoint/v3" xsi:nil="true"/>
+    <TaxCatchAll xmlns="9552dbef-7a6a-4b43-9b20-c56e2880b8c9" xsi:nil="true"/>
+    <lcf76f155ced4ddcb4097134ff3c332f xmlns="ca7cff02-f992-47a1-a703-ade4bd02634a">
+      <Terms xmlns="http://schemas.microsoft.com/office/infopath/2007/PartnerControls"/>
+    </lcf76f155ced4ddcb4097134ff3c332f>
+    <_ip_UnifiedCompliancePolicyProperties xmlns="http://schemas.microsoft.com/sharepoint/v3" xsi:nil="true"/>
+    <_Flow_SignoffStatus xmlns="ca7cff02-f992-47a1-a703-ade4bd02634a" xsi:nil="true"/>
+  </documentManagement>
+</p:properties>
+</file>
+
+<file path=customXml/item2.xml><?xml version="1.0" encoding="utf-8"?>
+<?mso-contentType ?>
+<FormTemplates xmlns="http://schemas.microsoft.com/sharepoint/v3/contenttype/forms">
+  <Display>DocumentLibraryForm</Display>
+  <Edit>DocumentLibraryForm</Edit>
+  <New>DocumentLibraryForm</New>
+</FormTemplates>
+</file>
+
+<file path=customXml/item3.xml><?xml version="1.0" encoding="utf-8"?>
 <ct:contentTypeSchema xmlns:ct="http://schemas.microsoft.com/office/2006/metadata/contentType" xmlns:ma="http://schemas.microsoft.com/office/2006/metadata/properties/metaAttributes" ct:_="" ma:_="" ma:contentTypeName="Document" ma:contentTypeID="0x010100DA5B4D96DB587E42989A6DA86F8D438D" ma:contentTypeVersion="18" ma:contentTypeDescription="Create a new document." ma:contentTypeScope="" ma:versionID="27b2ad728c0d586e3d7bb482688600c1">
   <xsd:schema xmlns:xsd="http://www.w3.org/2001/XMLSchema" xmlns:xs="http://www.w3.org/2001/XMLSchema" xmlns:p="http://schemas.microsoft.com/office/2006/metadata/properties" xmlns:ns1="http://schemas.microsoft.com/sharepoint/v3" xmlns:ns2="ca7cff02-f992-47a1-a703-ade4bd02634a" xmlns:ns3="9552dbef-7a6a-4b43-9b20-c56e2880b8c9" targetNamespace="http://schemas.microsoft.com/office/2006/metadata/properties" ma:root="true" ma:fieldsID="d423fbab5da01a632d71b2dd205f6e7f" ns1:_="" ns2:_="" ns3:_="">
     <xsd:import namespace="http://schemas.microsoft.com/sharepoint/v3"/>
@@ -26833,30 +26921,27 @@
 </ct:contentTypeSchema>
 </file>
 
-<file path=customXml/item2.xml><?xml version="1.0" encoding="utf-8"?>
-<?mso-contentType ?>
-<FormTemplates xmlns="http://schemas.microsoft.com/sharepoint/v3/contenttype/forms">
-  <Display>DocumentLibraryForm</Display>
-  <Edit>DocumentLibraryForm</Edit>
-  <New>DocumentLibraryForm</New>
-</FormTemplates>
+<file path=customXml/itemProps1.xml><?xml version="1.0" encoding="utf-8"?>
+<ds:datastoreItem xmlns:ds="http://schemas.openxmlformats.org/officeDocument/2006/customXml" ds:itemID="{C490212C-C0CF-4913-AA8E-589320851E6C}">
+  <ds:schemaRefs>
+    <ds:schemaRef ds:uri="http://schemas.microsoft.com/office/2006/metadata/properties"/>
+    <ds:schemaRef ds:uri="http://schemas.microsoft.com/office/infopath/2007/PartnerControls"/>
+    <ds:schemaRef ds:uri="http://schemas.microsoft.com/sharepoint/v3"/>
+    <ds:schemaRef ds:uri="9552dbef-7a6a-4b43-9b20-c56e2880b8c9"/>
+    <ds:schemaRef ds:uri="ca7cff02-f992-47a1-a703-ade4bd02634a"/>
+  </ds:schemaRefs>
+</ds:datastoreItem>
 </file>
 
-<file path=customXml/item3.xml><?xml version="1.0" encoding="utf-8"?>
-<p:properties xmlns:p="http://schemas.microsoft.com/office/2006/metadata/properties" xmlns:xsi="http://www.w3.org/2001/XMLSchema-instance" xmlns:pc="http://schemas.microsoft.com/office/infopath/2007/PartnerControls">
-  <documentManagement>
-    <_ip_UnifiedCompliancePolicyUIAction xmlns="http://schemas.microsoft.com/sharepoint/v3" xsi:nil="true"/>
-    <TaxCatchAll xmlns="9552dbef-7a6a-4b43-9b20-c56e2880b8c9" xsi:nil="true"/>
-    <lcf76f155ced4ddcb4097134ff3c332f xmlns="ca7cff02-f992-47a1-a703-ade4bd02634a">
-      <Terms xmlns="http://schemas.microsoft.com/office/infopath/2007/PartnerControls"/>
-    </lcf76f155ced4ddcb4097134ff3c332f>
-    <_ip_UnifiedCompliancePolicyProperties xmlns="http://schemas.microsoft.com/sharepoint/v3" xsi:nil="true"/>
-    <_Flow_SignoffStatus xmlns="ca7cff02-f992-47a1-a703-ade4bd02634a" xsi:nil="true"/>
-  </documentManagement>
-</p:properties>
+<file path=customXml/itemProps2.xml><?xml version="1.0" encoding="utf-8"?>
+<ds:datastoreItem xmlns:ds="http://schemas.openxmlformats.org/officeDocument/2006/customXml" ds:itemID="{594C2789-A75B-402D-A91B-ACAFFB7266E4}">
+  <ds:schemaRefs>
+    <ds:schemaRef ds:uri="http://schemas.microsoft.com/sharepoint/v3/contenttype/forms"/>
+  </ds:schemaRefs>
+</ds:datastoreItem>
 </file>
 
-<file path=customXml/itemProps1.xml><?xml version="1.0" encoding="utf-8"?>
+<file path=customXml/itemProps3.xml><?xml version="1.0" encoding="utf-8"?>
 <ds:datastoreItem xmlns:ds="http://schemas.openxmlformats.org/officeDocument/2006/customXml" ds:itemID="{453533AD-EBF4-4FC1-8C62-0FCEDF4A974F}">
   <ds:schemaRefs>
     <ds:schemaRef ds:uri="http://schemas.microsoft.com/office/2006/metadata/contentType"/>
@@ -26874,24 +26959,4 @@
     <ds:schemaRef ds:uri="http://schemas.microsoft.com/internal/obd"/>
   </ds:schemaRefs>
 </ds:datastoreItem>
-</file>
-
-<file path=customXml/itemProps2.xml><?xml version="1.0" encoding="utf-8"?>
-<ds:datastoreItem xmlns:ds="http://schemas.openxmlformats.org/officeDocument/2006/customXml" ds:itemID="{594C2789-A75B-402D-A91B-ACAFFB7266E4}">
-  <ds:schemaRefs>
-    <ds:schemaRef ds:uri="http://schemas.microsoft.com/sharepoint/v3/contenttype/forms"/>
-  </ds:schemaRefs>
-</ds:datastoreItem>
-</file>
-
-<file path=customXml/itemProps3.xml><?xml version="1.0" encoding="utf-8"?>
-<ds:datastoreItem xmlns:ds="http://schemas.openxmlformats.org/officeDocument/2006/customXml" ds:itemID="{C490212C-C0CF-4913-AA8E-589320851E6C}">
-  <ds:schemaRefs>
-    <ds:schemaRef ds:uri="http://schemas.microsoft.com/office/2006/metadata/properties"/>
-    <ds:schemaRef ds:uri="http://schemas.microsoft.com/office/infopath/2007/PartnerControls"/>
-    <ds:schemaRef ds:uri="http://schemas.microsoft.com/sharepoint/v3"/>
-    <ds:schemaRef ds:uri="9552dbef-7a6a-4b43-9b20-c56e2880b8c9"/>
-    <ds:schemaRef ds:uri="ca7cff02-f992-47a1-a703-ade4bd02634a"/>
-  </ds:schemaRefs>
-</ds:datastoreItem>
 </file>
</xml_diff>

<commit_message>
Completed bonus task b, and fixed a typo in all flight subclasses
</commit_message>
<xml_diff>
--- a/PRG2 Oct2024 Assignment_v3.docx
+++ b/PRG2 Oct2024 Assignment_v3.docx
@@ -13775,14 +13775,16 @@
           <w:i/>
           <w:sz w:val="22"/>
           <w:szCs w:val="22"/>
-        </w:rPr>
-      </w:pPr>
-      <w:r>
-        <w:rPr>
-          <w:rFonts w:asciiTheme="minorHAnsi" w:hAnsiTheme="minorHAnsi" w:cs="Arial"/>
-          <w:i/>
-          <w:sz w:val="22"/>
-          <w:szCs w:val="22"/>
+          <w:highlight w:val="yellow"/>
+        </w:rPr>
+      </w:pPr>
+      <w:r>
+        <w:rPr>
+          <w:rFonts w:asciiTheme="minorHAnsi" w:hAnsiTheme="minorHAnsi" w:cs="Arial"/>
+          <w:i/>
+          <w:sz w:val="22"/>
+          <w:szCs w:val="22"/>
+          <w:highlight w:val="yellow"/>
         </w:rPr>
         <w:t>check that all Flights have been assigned Boarding Gates; if there ar</w:t>
       </w:r>
@@ -13792,6 +13794,7 @@
           <w:i/>
           <w:sz w:val="22"/>
           <w:szCs w:val="22"/>
+          <w:highlight w:val="yellow"/>
         </w:rPr>
         <w:t>e Flights that have not been assigned</w:t>
       </w:r>
@@ -13801,6 +13804,7 @@
           <w:i/>
           <w:sz w:val="22"/>
           <w:szCs w:val="22"/>
+          <w:highlight w:val="yellow"/>
         </w:rPr>
         <w:t>, display a message for the user to ensure that all unassigned Flights have their Boarding Gates assigned before running this feature again</w:t>
       </w:r>
@@ -13820,14 +13824,16 @@
           <w:i/>
           <w:sz w:val="22"/>
           <w:szCs w:val="22"/>
-        </w:rPr>
-      </w:pPr>
-      <w:r>
-        <w:rPr>
-          <w:rFonts w:asciiTheme="minorHAnsi" w:hAnsiTheme="minorHAnsi" w:cs="Arial"/>
-          <w:i/>
-          <w:sz w:val="22"/>
-          <w:szCs w:val="22"/>
+          <w:highlight w:val="yellow"/>
+        </w:rPr>
+      </w:pPr>
+      <w:r>
+        <w:rPr>
+          <w:rFonts w:asciiTheme="minorHAnsi" w:hAnsiTheme="minorHAnsi" w:cs="Arial"/>
+          <w:i/>
+          <w:sz w:val="22"/>
+          <w:szCs w:val="22"/>
+          <w:highlight w:val="yellow"/>
         </w:rPr>
         <w:t>for each Airline, retrieve all their Flights</w:t>
       </w:r>
@@ -13846,14 +13852,16 @@
           <w:i/>
           <w:sz w:val="22"/>
           <w:szCs w:val="22"/>
-        </w:rPr>
-      </w:pPr>
-      <w:r>
-        <w:rPr>
-          <w:rFonts w:asciiTheme="minorHAnsi" w:hAnsiTheme="minorHAnsi" w:cs="Arial"/>
-          <w:i/>
-          <w:sz w:val="22"/>
-          <w:szCs w:val="22"/>
+          <w:highlight w:val="yellow"/>
+        </w:rPr>
+      </w:pPr>
+      <w:r>
+        <w:rPr>
+          <w:rFonts w:asciiTheme="minorHAnsi" w:hAnsiTheme="minorHAnsi" w:cs="Arial"/>
+          <w:i/>
+          <w:sz w:val="22"/>
+          <w:szCs w:val="22"/>
+          <w:highlight w:val="yellow"/>
         </w:rPr>
         <w:t>f</w:t>
       </w:r>
@@ -13863,6 +13871,7 @@
           <w:i/>
           <w:sz w:val="22"/>
           <w:szCs w:val="22"/>
+          <w:highlight w:val="yellow"/>
         </w:rPr>
         <w:t>or each Flight</w:t>
       </w:r>
@@ -13881,14 +13890,16 @@
           <w:i/>
           <w:sz w:val="22"/>
           <w:szCs w:val="22"/>
-        </w:rPr>
-      </w:pPr>
-      <w:r>
-        <w:rPr>
-          <w:rFonts w:asciiTheme="minorHAnsi" w:hAnsiTheme="minorHAnsi" w:cs="Arial"/>
-          <w:i/>
-          <w:sz w:val="22"/>
-          <w:szCs w:val="22"/>
+          <w:highlight w:val="yellow"/>
+        </w:rPr>
+      </w:pPr>
+      <w:r>
+        <w:rPr>
+          <w:rFonts w:asciiTheme="minorHAnsi" w:hAnsiTheme="minorHAnsi" w:cs="Arial"/>
+          <w:i/>
+          <w:sz w:val="22"/>
+          <w:szCs w:val="22"/>
+          <w:highlight w:val="yellow"/>
         </w:rPr>
         <w:t xml:space="preserve">check </w:t>
       </w:r>
@@ -13898,6 +13909,7 @@
           <w:i/>
           <w:sz w:val="22"/>
           <w:szCs w:val="22"/>
+          <w:highlight w:val="yellow"/>
         </w:rPr>
         <w:t>if the Origin or Destination is Singapore (SIN)</w:t>
       </w:r>
@@ -13907,6 +13919,7 @@
           <w:i/>
           <w:sz w:val="22"/>
           <w:szCs w:val="22"/>
+          <w:highlight w:val="yellow"/>
         </w:rPr>
         <w:t>, and apply the respective fee of $800 or $500 accordingly</w:t>
       </w:r>
@@ -13925,14 +13938,16 @@
           <w:i/>
           <w:sz w:val="22"/>
           <w:szCs w:val="22"/>
-        </w:rPr>
-      </w:pPr>
-      <w:r>
-        <w:rPr>
-          <w:rFonts w:asciiTheme="minorHAnsi" w:hAnsiTheme="minorHAnsi" w:cs="Arial"/>
-          <w:i/>
-          <w:sz w:val="22"/>
-          <w:szCs w:val="22"/>
+          <w:highlight w:val="yellow"/>
+        </w:rPr>
+      </w:pPr>
+      <w:r>
+        <w:rPr>
+          <w:rFonts w:asciiTheme="minorHAnsi" w:hAnsiTheme="minorHAnsi" w:cs="Arial"/>
+          <w:i/>
+          <w:sz w:val="22"/>
+          <w:szCs w:val="22"/>
+          <w:highlight w:val="yellow"/>
         </w:rPr>
         <w:t>check if the Flight has indicated a Special Request Code and charge the appropriately listed Additional Fee</w:t>
       </w:r>
@@ -13951,14 +13966,16 @@
           <w:i/>
           <w:sz w:val="22"/>
           <w:szCs w:val="22"/>
-        </w:rPr>
-      </w:pPr>
-      <w:r>
-        <w:rPr>
-          <w:rFonts w:asciiTheme="minorHAnsi" w:hAnsiTheme="minorHAnsi" w:cs="Arial"/>
-          <w:i/>
-          <w:sz w:val="22"/>
-          <w:szCs w:val="22"/>
+          <w:highlight w:val="yellow"/>
+        </w:rPr>
+      </w:pPr>
+      <w:r>
+        <w:rPr>
+          <w:rFonts w:asciiTheme="minorHAnsi" w:hAnsiTheme="minorHAnsi" w:cs="Arial"/>
+          <w:i/>
+          <w:sz w:val="22"/>
+          <w:szCs w:val="22"/>
+          <w:highlight w:val="yellow"/>
         </w:rPr>
         <w:t xml:space="preserve">apply the Boarding Gate </w:t>
       </w:r>
@@ -13968,6 +13985,7 @@
           <w:i/>
           <w:sz w:val="22"/>
           <w:szCs w:val="22"/>
+          <w:highlight w:val="yellow"/>
         </w:rPr>
         <w:t xml:space="preserve">Base </w:t>
       </w:r>
@@ -13977,6 +13995,7 @@
           <w:i/>
           <w:sz w:val="22"/>
           <w:szCs w:val="22"/>
+          <w:highlight w:val="yellow"/>
         </w:rPr>
         <w:t xml:space="preserve">Fee of </w:t>
       </w:r>
@@ -13986,6 +14005,7 @@
           <w:i/>
           <w:sz w:val="22"/>
           <w:szCs w:val="22"/>
+          <w:highlight w:val="yellow"/>
         </w:rPr>
         <w:t>$300</w:t>
       </w:r>
@@ -14004,14 +14024,16 @@
           <w:i/>
           <w:sz w:val="22"/>
           <w:szCs w:val="22"/>
-        </w:rPr>
-      </w:pPr>
-      <w:r>
-        <w:rPr>
-          <w:rFonts w:asciiTheme="minorHAnsi" w:hAnsiTheme="minorHAnsi" w:cs="Arial"/>
-          <w:i/>
-          <w:sz w:val="22"/>
-          <w:szCs w:val="22"/>
+          <w:highlight w:val="yellow"/>
+        </w:rPr>
+      </w:pPr>
+      <w:r>
+        <w:rPr>
+          <w:rFonts w:asciiTheme="minorHAnsi" w:hAnsiTheme="minorHAnsi" w:cs="Arial"/>
+          <w:i/>
+          <w:sz w:val="22"/>
+          <w:szCs w:val="22"/>
+          <w:highlight w:val="yellow"/>
         </w:rPr>
         <w:t>compute the subtotal of fees to be charged for each Airline for the day</w:t>
       </w:r>
@@ -14030,14 +14052,16 @@
           <w:i/>
           <w:sz w:val="22"/>
           <w:szCs w:val="22"/>
-        </w:rPr>
-      </w:pPr>
-      <w:r>
-        <w:rPr>
-          <w:rFonts w:asciiTheme="minorHAnsi" w:hAnsiTheme="minorHAnsi" w:cs="Arial"/>
-          <w:i/>
-          <w:sz w:val="22"/>
-          <w:szCs w:val="22"/>
+          <w:highlight w:val="yellow"/>
+        </w:rPr>
+      </w:pPr>
+      <w:r>
+        <w:rPr>
+          <w:rFonts w:asciiTheme="minorHAnsi" w:hAnsiTheme="minorHAnsi" w:cs="Arial"/>
+          <w:i/>
+          <w:sz w:val="22"/>
+          <w:szCs w:val="22"/>
+          <w:highlight w:val="yellow"/>
         </w:rPr>
         <w:t>compute the subtotal of discounts to be applied for each Airline based on the Promotional Conditions that they qualify for</w:t>
       </w:r>
@@ -14056,14 +14080,16 @@
           <w:i/>
           <w:sz w:val="22"/>
           <w:szCs w:val="22"/>
-        </w:rPr>
-      </w:pPr>
-      <w:r>
-        <w:rPr>
-          <w:rFonts w:asciiTheme="minorHAnsi" w:hAnsiTheme="minorHAnsi" w:cs="Arial"/>
-          <w:i/>
-          <w:sz w:val="22"/>
-          <w:szCs w:val="22"/>
+          <w:highlight w:val="yellow"/>
+        </w:rPr>
+      </w:pPr>
+      <w:r>
+        <w:rPr>
+          <w:rFonts w:asciiTheme="minorHAnsi" w:hAnsiTheme="minorHAnsi" w:cs="Arial"/>
+          <w:i/>
+          <w:sz w:val="22"/>
+          <w:szCs w:val="22"/>
+          <w:highlight w:val="yellow"/>
         </w:rPr>
         <w:t xml:space="preserve">display the </w:t>
       </w:r>
@@ -14073,6 +14099,7 @@
           <w:i/>
           <w:sz w:val="22"/>
           <w:szCs w:val="22"/>
+          <w:highlight w:val="yellow"/>
         </w:rPr>
         <w:t xml:space="preserve">total final fees to be charged with a </w:t>
       </w:r>
@@ -14082,6 +14109,7 @@
           <w:i/>
           <w:sz w:val="22"/>
           <w:szCs w:val="22"/>
+          <w:highlight w:val="yellow"/>
         </w:rPr>
         <w:t>breakdown</w:t>
       </w:r>
@@ -14091,6 +14119,7 @@
           <w:i/>
           <w:sz w:val="22"/>
           <w:szCs w:val="22"/>
+          <w:highlight w:val="yellow"/>
         </w:rPr>
         <w:t xml:space="preserve"> of the original subtotal</w:t>
       </w:r>
@@ -14100,6 +14129,7 @@
           <w:i/>
           <w:sz w:val="22"/>
           <w:szCs w:val="22"/>
+          <w:highlight w:val="yellow"/>
         </w:rPr>
         <w:t xml:space="preserve"> </w:t>
       </w:r>
@@ -14109,6 +14139,7 @@
           <w:i/>
           <w:sz w:val="22"/>
           <w:szCs w:val="22"/>
+          <w:highlight w:val="yellow"/>
         </w:rPr>
         <w:t>calculated against the subtotal of discounts for the day</w:t>
       </w:r>
@@ -14136,6 +14167,7 @@
           <w:i/>
           <w:sz w:val="22"/>
           <w:szCs w:val="22"/>
+          <w:highlight w:val="yellow"/>
         </w:rPr>
         <w:t>compute and display the subtotal of all the Airline fees to be charged, the subtotal of all Airline discounts to be deducted, the final total of Airline</w:t>
       </w:r>
@@ -14145,6 +14177,7 @@
           <w:i/>
           <w:sz w:val="22"/>
           <w:szCs w:val="22"/>
+          <w:highlight w:val="yellow"/>
         </w:rPr>
         <w:t xml:space="preserve"> fees</w:t>
       </w:r>
@@ -14154,8 +14187,18 @@
           <w:i/>
           <w:sz w:val="22"/>
           <w:szCs w:val="22"/>
-        </w:rPr>
-        <w:t xml:space="preserve"> that Terminal 5 will collect, and the percentage of the </w:t>
+          <w:highlight w:val="yellow"/>
+        </w:rPr>
+        <w:t xml:space="preserve"> that Terminal 5 will collect,</w:t>
+      </w:r>
+      <w:r>
+        <w:rPr>
+          <w:rFonts w:asciiTheme="minorHAnsi" w:hAnsiTheme="minorHAnsi" w:cs="Arial"/>
+          <w:i/>
+          <w:sz w:val="22"/>
+          <w:szCs w:val="22"/>
+        </w:rPr>
+        <w:t xml:space="preserve"> and the percentage of the </w:t>
       </w:r>
       <w:r>
         <w:rPr>
@@ -26641,6 +26684,15 @@
 </file>
 
 <file path=customXml/item1.xml><?xml version="1.0" encoding="utf-8"?>
+<?mso-contentType ?>
+<FormTemplates xmlns="http://schemas.microsoft.com/sharepoint/v3/contenttype/forms">
+  <Display>DocumentLibraryForm</Display>
+  <Edit>DocumentLibraryForm</Edit>
+  <New>DocumentLibraryForm</New>
+</FormTemplates>
+</file>
+
+<file path=customXml/item2.xml><?xml version="1.0" encoding="utf-8"?>
 <p:properties xmlns:p="http://schemas.microsoft.com/office/2006/metadata/properties" xmlns:xsi="http://www.w3.org/2001/XMLSchema-instance" xmlns:pc="http://schemas.microsoft.com/office/infopath/2007/PartnerControls">
   <documentManagement>
     <_ip_UnifiedCompliancePolicyUIAction xmlns="http://schemas.microsoft.com/sharepoint/v3" xsi:nil="true"/>
@@ -26652,15 +26704,6 @@
     <_Flow_SignoffStatus xmlns="ca7cff02-f992-47a1-a703-ade4bd02634a" xsi:nil="true"/>
   </documentManagement>
 </p:properties>
-</file>
-
-<file path=customXml/item2.xml><?xml version="1.0" encoding="utf-8"?>
-<?mso-contentType ?>
-<FormTemplates xmlns="http://schemas.microsoft.com/sharepoint/v3/contenttype/forms">
-  <Display>DocumentLibraryForm</Display>
-  <Edit>DocumentLibraryForm</Edit>
-  <New>DocumentLibraryForm</New>
-</FormTemplates>
 </file>
 
 <file path=customXml/item3.xml><?xml version="1.0" encoding="utf-8"?>
@@ -26922,6 +26965,14 @@
 </file>
 
 <file path=customXml/itemProps1.xml><?xml version="1.0" encoding="utf-8"?>
+<ds:datastoreItem xmlns:ds="http://schemas.openxmlformats.org/officeDocument/2006/customXml" ds:itemID="{594C2789-A75B-402D-A91B-ACAFFB7266E4}">
+  <ds:schemaRefs>
+    <ds:schemaRef ds:uri="http://schemas.microsoft.com/sharepoint/v3/contenttype/forms"/>
+  </ds:schemaRefs>
+</ds:datastoreItem>
+</file>
+
+<file path=customXml/itemProps2.xml><?xml version="1.0" encoding="utf-8"?>
 <ds:datastoreItem xmlns:ds="http://schemas.openxmlformats.org/officeDocument/2006/customXml" ds:itemID="{C490212C-C0CF-4913-AA8E-589320851E6C}">
   <ds:schemaRefs>
     <ds:schemaRef ds:uri="http://schemas.microsoft.com/office/2006/metadata/properties"/>
@@ -26929,14 +26980,6 @@
     <ds:schemaRef ds:uri="http://schemas.microsoft.com/sharepoint/v3"/>
     <ds:schemaRef ds:uri="9552dbef-7a6a-4b43-9b20-c56e2880b8c9"/>
     <ds:schemaRef ds:uri="ca7cff02-f992-47a1-a703-ade4bd02634a"/>
-  </ds:schemaRefs>
-</ds:datastoreItem>
-</file>
-
-<file path=customXml/itemProps2.xml><?xml version="1.0" encoding="utf-8"?>
-<ds:datastoreItem xmlns:ds="http://schemas.openxmlformats.org/officeDocument/2006/customXml" ds:itemID="{594C2789-A75B-402D-A91B-ACAFFB7266E4}">
-  <ds:schemaRefs>
-    <ds:schemaRef ds:uri="http://schemas.microsoft.com/sharepoint/v3/contenttype/forms"/>
   </ds:schemaRefs>
 </ds:datastoreItem>
 </file>

</xml_diff>